<commit_message>
har rettet lidt i signalbeskrivelsen -Felix
</commit_message>
<xml_diff>
--- a/Systemarkitektur/Signalbeskrivelse.docx
+++ b/Systemarkitektur/Signalbeskrivelse.docx
@@ -13,6 +13,7 @@
           <w:color w:val="000000"/>
           <w:sz w:val="22"/>
           <w:szCs w:val="22"/>
+          <w:lang w:val="en-US"/>
         </w:rPr>
       </w:pPr>
       <w:proofErr w:type="spellStart"/>
@@ -24,6 +25,7 @@
           <w:color w:val="000000"/>
           <w:sz w:val="22"/>
           <w:szCs w:val="22"/>
+          <w:lang w:val="en-US"/>
         </w:rPr>
         <w:t>Body_</w:t>
       </w:r>
@@ -35,6 +37,7 @@
           <w:color w:val="000000"/>
           <w:sz w:val="22"/>
           <w:szCs w:val="22"/>
+          <w:lang w:val="en-US"/>
         </w:rPr>
         <w:t>Rock</w:t>
       </w:r>
@@ -46,6 +49,7 @@
           <w:color w:val="000000"/>
           <w:sz w:val="22"/>
           <w:szCs w:val="22"/>
+          <w:lang w:val="en-US"/>
         </w:rPr>
         <w:t>_UART</w:t>
       </w:r>
@@ -58,6 +62,7 @@
           <w:color w:val="000000"/>
           <w:sz w:val="22"/>
           <w:szCs w:val="22"/>
+          <w:lang w:val="en-US"/>
         </w:rPr>
         <w:t>:</w:t>
       </w:r>
@@ -81,30 +86,9 @@
           <w:color w:val="000000"/>
           <w:sz w:val="22"/>
           <w:szCs w:val="22"/>
-        </w:rPr>
-        <w:t xml:space="preserve">Full </w:t>
-      </w:r>
-      <w:proofErr w:type="spellStart"/>
-      <w:r>
-        <w:rPr>
-          <w:rFonts w:ascii="Calibri" w:hAnsi="Calibri"/>
-          <w:bCs/>
-          <w:color w:val="000000"/>
-          <w:sz w:val="22"/>
-          <w:szCs w:val="22"/>
-        </w:rPr>
-        <w:t>duplex</w:t>
-      </w:r>
-      <w:proofErr w:type="spellEnd"/>
-      <w:r>
-        <w:rPr>
-          <w:rFonts w:ascii="Calibri" w:hAnsi="Calibri"/>
-          <w:bCs/>
-          <w:color w:val="000000"/>
-          <w:sz w:val="22"/>
-          <w:szCs w:val="22"/>
-        </w:rPr>
-        <w:t xml:space="preserve"> UART. </w:t>
+          <w:lang w:val="en-US"/>
+        </w:rPr>
+        <w:t xml:space="preserve">Full duplex UART. </w:t>
       </w:r>
       <w:r>
         <w:rPr>
@@ -228,7 +212,39 @@
           <w:sz w:val="22"/>
           <w:szCs w:val="22"/>
         </w:rPr>
-        <w:t>KontrolByte</w:t>
+        <w:t>Kontr</w:t>
+      </w:r>
+      <w:r>
+        <w:rPr>
+          <w:rFonts w:ascii="Calibri" w:hAnsi="Calibri"/>
+          <w:bCs/>
+          <w:color w:val="000000"/>
+          <w:sz w:val="22"/>
+          <w:szCs w:val="22"/>
+        </w:rPr>
+        <w:t>olByte</w:t>
+      </w:r>
+      <w:proofErr w:type="spellEnd"/>
+      <w:r>
+        <w:rPr>
+          <w:rFonts w:ascii="Calibri" w:hAnsi="Calibri"/>
+          <w:bCs/>
+          <w:color w:val="000000"/>
+          <w:sz w:val="22"/>
+          <w:szCs w:val="22"/>
+        </w:rPr>
+        <w:t xml:space="preserve"> – </w:t>
+      </w:r>
+      <w:proofErr w:type="spellStart"/>
+      <w:r>
+        <w:rPr>
+          <w:rFonts w:ascii="Calibri" w:hAnsi="Calibri"/>
+          <w:bCs/>
+          <w:color w:val="000000"/>
+          <w:sz w:val="22"/>
+          <w:szCs w:val="22"/>
+        </w:rPr>
+        <w:t>SampleIndexByte</w:t>
       </w:r>
       <w:proofErr w:type="spellEnd"/>
       <w:r>
@@ -261,29 +277,17 @@
           <w:sz w:val="22"/>
           <w:szCs w:val="22"/>
         </w:rPr>
-        <w:t xml:space="preserve"> – </w:t>
-      </w:r>
-      <w:proofErr w:type="spellStart"/>
-      <w:r>
-        <w:rPr>
-          <w:rFonts w:ascii="Calibri" w:hAnsi="Calibri"/>
-          <w:bCs/>
-          <w:color w:val="000000"/>
-          <w:sz w:val="22"/>
-          <w:szCs w:val="22"/>
-        </w:rPr>
-        <w:t>SampleIndexByte</w:t>
-      </w:r>
-      <w:proofErr w:type="spellEnd"/>
-      <w:r>
-        <w:rPr>
-          <w:rFonts w:ascii="Calibri" w:hAnsi="Calibri"/>
-          <w:bCs/>
-          <w:color w:val="000000"/>
-          <w:sz w:val="22"/>
-          <w:szCs w:val="22"/>
-        </w:rPr>
-        <w:t xml:space="preserve"> – </w:t>
+        <w:t xml:space="preserve"> </w:t>
+      </w:r>
+      <w:r>
+        <w:rPr>
+          <w:rFonts w:ascii="Calibri" w:hAnsi="Calibri"/>
+          <w:bCs/>
+          <w:color w:val="000000"/>
+          <w:sz w:val="22"/>
+          <w:szCs w:val="22"/>
+        </w:rPr>
+        <w:t xml:space="preserve">– </w:t>
       </w:r>
       <w:proofErr w:type="spellStart"/>
       <w:r>
@@ -333,6 +337,8 @@
         </w:rPr>
         <w:t>bus</w:t>
       </w:r>
+      <w:bookmarkStart w:id="0" w:name="_GoBack"/>
+      <w:bookmarkEnd w:id="0"/>
     </w:p>
     <w:p>
       <w:pPr>
@@ -667,8 +673,6 @@
         </w:rPr>
         <w:t xml:space="preserve"> beskeder på 1 – 3 bytes. </w:t>
       </w:r>
-      <w:bookmarkStart w:id="0" w:name="_GoBack"/>
-      <w:bookmarkEnd w:id="0"/>
     </w:p>
     <w:p>
       <w:pPr>

</xml_diff>